<commit_message>
video 4 :  Javascript variables completed
</commit_message>
<xml_diff>
--- a/Halasawade_1226584322_M2A2.docx
+++ b/Halasawade_1226584322_M2A2.docx
@@ -17,30 +17,25 @@
         <w:pStyle w:val="NormalWeb"/>
         <w:spacing w:before="0" w:beforeAutospacing="0" w:after="0" w:afterAutospacing="0" w:line="480" w:lineRule="auto"/>
         <w:jc w:val="center"/>
+        <w:rPr>
+          <w:b/>
+          <w:bCs/>
+        </w:rPr>
       </w:pPr>
       <w:r>
         <w:rPr>
           <w:b/>
           <w:bCs/>
         </w:rPr>
-        <w:t xml:space="preserve">Module 2 </w:t>
+        <w:t>Module 2 Assignment: JavaScript language</w:t>
       </w:r>
-      <w:proofErr w:type="gramStart"/>
-      <w:r>
-        <w:rPr>
-          <w:b/>
-          <w:bCs/>
-        </w:rPr>
-        <w:t>Assignment :</w:t>
-      </w:r>
-      <w:proofErr w:type="gramEnd"/>
-      <w:r>
-        <w:rPr>
-          <w:b/>
-          <w:bCs/>
-        </w:rPr>
-        <w:t xml:space="preserve"> Exploring JavaScript Topics with EJS, Node.js, and Express </w:t>
-      </w:r>
+    </w:p>
+    <w:p>
+      <w:pPr>
+        <w:pStyle w:val="NormalWeb"/>
+        <w:spacing w:before="0" w:beforeAutospacing="0" w:after="0" w:afterAutospacing="0" w:line="480" w:lineRule="auto"/>
+        <w:jc w:val="center"/>
+      </w:pPr>
       <w:r>
         <w:t xml:space="preserve">Sushmita </w:t>
       </w:r>
@@ -132,6 +127,7 @@
           <w:bCs/>
         </w:rPr>
       </w:pPr>
+      <w:proofErr w:type="spellStart"/>
       <w:r>
         <w:rPr>
           <w:rFonts w:ascii="Times New Roman" w:hAnsi="Times New Roman" w:cs="Times New Roman"/>
@@ -139,25 +135,6 @@
           <w:bCs/>
         </w:rPr>
         <w:lastRenderedPageBreak/>
-        <w:t>Exercise 1: Variables:</w:t>
-      </w:r>
-    </w:p>
-    <w:p>
-      <w:pPr>
-        <w:spacing w:line="480" w:lineRule="auto"/>
-        <w:rPr>
-          <w:rFonts w:ascii="Times New Roman" w:hAnsi="Times New Roman" w:cs="Times New Roman"/>
-          <w:b/>
-          <w:bCs/>
-        </w:rPr>
-      </w:pPr>
-      <w:proofErr w:type="spellStart"/>
-      <w:r>
-        <w:rPr>
-          <w:rFonts w:ascii="Times New Roman" w:hAnsi="Times New Roman" w:cs="Times New Roman"/>
-          <w:b/>
-          <w:bCs/>
-        </w:rPr>
         <w:t>Javascript</w:t>
       </w:r>
       <w:proofErr w:type="spellEnd"/>
@@ -245,6 +222,16 @@
         </w:rPr>
         <w:t xml:space="preserve"> Function refactoring:</w:t>
       </w:r>
+    </w:p>
+    <w:p>
+      <w:pPr>
+        <w:spacing w:line="480" w:lineRule="auto"/>
+        <w:rPr>
+          <w:rFonts w:ascii="Times New Roman" w:hAnsi="Times New Roman" w:cs="Times New Roman"/>
+          <w:b/>
+          <w:bCs/>
+        </w:rPr>
+      </w:pPr>
     </w:p>
     <w:p>
       <w:pPr>
@@ -300,8 +287,18 @@
         <w:spacing w:line="480" w:lineRule="auto"/>
         <w:rPr>
           <w:rFonts w:ascii="Times New Roman" w:hAnsi="Times New Roman" w:cs="Times New Roman"/>
+          <w:b/>
+          <w:bCs/>
         </w:rPr>
       </w:pPr>
+      <w:r>
+        <w:rPr>
+          <w:rFonts w:ascii="Times New Roman" w:hAnsi="Times New Roman" w:cs="Times New Roman"/>
+          <w:b/>
+          <w:bCs/>
+        </w:rPr>
+        <w:t>JavaScript Refactoring 3:</w:t>
+      </w:r>
     </w:p>
     <w:p>
       <w:pPr>
@@ -310,25 +307,16 @@
           <w:rFonts w:ascii="Times New Roman" w:hAnsi="Times New Roman" w:cs="Times New Roman"/>
         </w:rPr>
       </w:pPr>
-    </w:p>
-    <w:p>
-      <w:pPr>
-        <w:spacing w:line="480" w:lineRule="auto"/>
+      <w:r>
         <w:rPr>
           <w:rFonts w:ascii="Times New Roman" w:hAnsi="Times New Roman" w:cs="Times New Roman"/>
         </w:rPr>
-      </w:pPr>
-      <w:r>
-        <w:rPr>
-          <w:rFonts w:ascii="Times New Roman" w:hAnsi="Times New Roman" w:cs="Times New Roman"/>
-          <w:noProof/>
-        </w:rPr>
         <w:lastRenderedPageBreak/>
         <w:drawing>
-          <wp:inline distT="0" distB="0" distL="0" distR="0" wp14:anchorId="6758BD47" wp14:editId="3C620E76">
+          <wp:inline distT="0" distB="0" distL="0" distR="0" wp14:anchorId="66532056" wp14:editId="4A12ACEB">
             <wp:extent cx="5943600" cy="3860165"/>
             <wp:effectExtent l="0" t="0" r="0" b="635"/>
-            <wp:docPr id="5" name="Picture 5" descr="A screenshot of a computer&#10;&#10;Description automatically generated"/>
+            <wp:docPr id="4" name="Picture 4" descr="A screenshot of a computer&#10;&#10;Description automatically generated"/>
             <wp:cNvGraphicFramePr>
               <a:graphicFrameLocks xmlns:a="http://schemas.openxmlformats.org/drawingml/2006/main" noChangeAspect="1"/>
             </wp:cNvGraphicFramePr>
@@ -336,7 +324,7 @@
               <a:graphicData uri="http://schemas.openxmlformats.org/drawingml/2006/picture">
                 <pic:pic xmlns:pic="http://schemas.openxmlformats.org/drawingml/2006/picture">
                   <pic:nvPicPr>
-                    <pic:cNvPr id="5" name="Picture 5" descr="A screenshot of a computer&#10;&#10;Description automatically generated"/>
+                    <pic:cNvPr id="4" name="Picture 4" descr="A screenshot of a computer&#10;&#10;Description automatically generated"/>
                     <pic:cNvPicPr/>
                   </pic:nvPicPr>
                   <pic:blipFill>
@@ -368,16 +356,52 @@
           <w:rFonts w:ascii="Times New Roman" w:hAnsi="Times New Roman" w:cs="Times New Roman"/>
         </w:rPr>
       </w:pPr>
+    </w:p>
+    <w:p>
+      <w:pPr>
+        <w:spacing w:line="480" w:lineRule="auto"/>
+        <w:rPr>
+          <w:rFonts w:ascii="Times New Roman" w:hAnsi="Times New Roman" w:cs="Times New Roman"/>
+          <w:b/>
+          <w:bCs/>
+        </w:rPr>
+      </w:pPr>
+      <w:proofErr w:type="spellStart"/>
       <w:r>
         <w:rPr>
           <w:rFonts w:ascii="Times New Roman" w:hAnsi="Times New Roman" w:cs="Times New Roman"/>
-          <w:noProof/>
+          <w:b/>
+          <w:bCs/>
         </w:rPr>
+        <w:t>Javascript</w:t>
+      </w:r>
+      <w:proofErr w:type="spellEnd"/>
+      <w:r>
+        <w:rPr>
+          <w:rFonts w:ascii="Times New Roman" w:hAnsi="Times New Roman" w:cs="Times New Roman"/>
+          <w:b/>
+          <w:bCs/>
+        </w:rPr>
+        <w:t xml:space="preserve"> variables:</w:t>
+      </w:r>
+    </w:p>
+    <w:p>
+      <w:pPr>
+        <w:spacing w:line="480" w:lineRule="auto"/>
+        <w:rPr>
+          <w:rFonts w:ascii="Times New Roman" w:hAnsi="Times New Roman" w:cs="Times New Roman"/>
+        </w:rPr>
+      </w:pPr>
+      <w:r>
+        <w:rPr>
+          <w:rFonts w:ascii="Times New Roman" w:hAnsi="Times New Roman" w:cs="Times New Roman"/>
+        </w:rPr>
+        <w:lastRenderedPageBreak/>
         <w:drawing>
-          <wp:inline distT="0" distB="0" distL="0" distR="0" wp14:anchorId="31180873" wp14:editId="2FAEF503">
+          <wp:inline distT="0" distB="0" distL="0" distR="0" wp14:anchorId="256CDF5A" wp14:editId="411D2974">
             <wp:extent cx="5943600" cy="3860165"/>
             <wp:effectExtent l="0" t="0" r="0" b="635"/>
-            <wp:docPr id="6" name="Picture 6" descr="A screenshot of a computer&#10;&#10;Description automatically generated"/>
+            <wp:docPr id="7" name="Picture 7" descr="A screenshot of a computer&#10;&#10;Description automatically generated"/>
             <wp:cNvGraphicFramePr>
               <a:graphicFrameLocks xmlns:a="http://schemas.openxmlformats.org/drawingml/2006/main" noChangeAspect="1"/>
             </wp:cNvGraphicFramePr>
@@ -385,7 +409,7 @@
               <a:graphicData uri="http://schemas.openxmlformats.org/drawingml/2006/picture">
                 <pic:pic xmlns:pic="http://schemas.openxmlformats.org/drawingml/2006/picture">
                   <pic:nvPicPr>
-                    <pic:cNvPr id="6" name="Picture 6" descr="A screenshot of a computer&#10;&#10;Description automatically generated"/>
+                    <pic:cNvPr id="7" name="Picture 7" descr="A screenshot of a computer&#10;&#10;Description automatically generated"/>
                     <pic:cNvPicPr/>
                   </pic:nvPicPr>
                   <pic:blipFill>
@@ -409,6 +433,46 @@
           </wp:inline>
         </w:drawing>
       </w:r>
+    </w:p>
+    <w:p>
+      <w:pPr>
+        <w:spacing w:line="480" w:lineRule="auto"/>
+        <w:rPr>
+          <w:rFonts w:ascii="Times New Roman" w:hAnsi="Times New Roman" w:cs="Times New Roman"/>
+        </w:rPr>
+      </w:pPr>
+    </w:p>
+    <w:p>
+      <w:pPr>
+        <w:spacing w:line="480" w:lineRule="auto"/>
+        <w:rPr>
+          <w:rFonts w:ascii="Times New Roman" w:hAnsi="Times New Roman" w:cs="Times New Roman"/>
+        </w:rPr>
+      </w:pPr>
+    </w:p>
+    <w:p>
+      <w:pPr>
+        <w:spacing w:line="480" w:lineRule="auto"/>
+        <w:rPr>
+          <w:rFonts w:ascii="Times New Roman" w:hAnsi="Times New Roman" w:cs="Times New Roman"/>
+        </w:rPr>
+      </w:pPr>
+    </w:p>
+    <w:p>
+      <w:pPr>
+        <w:spacing w:line="480" w:lineRule="auto"/>
+        <w:rPr>
+          <w:rFonts w:ascii="Times New Roman" w:hAnsi="Times New Roman" w:cs="Times New Roman"/>
+        </w:rPr>
+      </w:pPr>
+    </w:p>
+    <w:p>
+      <w:pPr>
+        <w:spacing w:line="480" w:lineRule="auto"/>
+        <w:rPr>
+          <w:rFonts w:ascii="Times New Roman" w:hAnsi="Times New Roman" w:cs="Times New Roman"/>
+        </w:rPr>
+      </w:pPr>
     </w:p>
     <w:p>
       <w:pPr>

</xml_diff>

<commit_message>
Video 5: Javascript Objects completed
</commit_message>
<xml_diff>
--- a/Halasawade_1226584322_M2A2.docx
+++ b/Halasawade_1226584322_M2A2.docx
@@ -441,6 +441,28 @@
           <w:rFonts w:ascii="Times New Roman" w:hAnsi="Times New Roman" w:cs="Times New Roman"/>
         </w:rPr>
       </w:pPr>
+      <w:proofErr w:type="spellStart"/>
+      <w:r>
+        <w:rPr>
+          <w:rFonts w:ascii="Times New Roman" w:hAnsi="Times New Roman" w:cs="Times New Roman"/>
+        </w:rPr>
+        <w:t>Javascript</w:t>
+      </w:r>
+      <w:proofErr w:type="spellEnd"/>
+      <w:r>
+        <w:rPr>
+          <w:rFonts w:ascii="Times New Roman" w:hAnsi="Times New Roman" w:cs="Times New Roman"/>
+        </w:rPr>
+        <w:t xml:space="preserve"> Objects </w:t>
+      </w:r>
+      <w:proofErr w:type="gramStart"/>
+      <w:r>
+        <w:rPr>
+          <w:rFonts w:ascii="Times New Roman" w:hAnsi="Times New Roman" w:cs="Times New Roman"/>
+        </w:rPr>
+        <w:t>5 :</w:t>
+      </w:r>
+      <w:proofErr w:type="gramEnd"/>
     </w:p>
     <w:p>
       <w:pPr>
@@ -449,38 +471,47 @@
           <w:rFonts w:ascii="Times New Roman" w:hAnsi="Times New Roman" w:cs="Times New Roman"/>
         </w:rPr>
       </w:pPr>
-    </w:p>
-    <w:p>
-      <w:pPr>
-        <w:spacing w:line="480" w:lineRule="auto"/>
+      <w:r>
         <w:rPr>
           <w:rFonts w:ascii="Times New Roman" w:hAnsi="Times New Roman" w:cs="Times New Roman"/>
         </w:rPr>
-      </w:pPr>
-    </w:p>
-    <w:p>
-      <w:pPr>
-        <w:spacing w:line="480" w:lineRule="auto"/>
-        <w:rPr>
-          <w:rFonts w:ascii="Times New Roman" w:hAnsi="Times New Roman" w:cs="Times New Roman"/>
-        </w:rPr>
-      </w:pPr>
-    </w:p>
-    <w:p>
-      <w:pPr>
-        <w:spacing w:line="480" w:lineRule="auto"/>
-        <w:rPr>
-          <w:rFonts w:ascii="Times New Roman" w:hAnsi="Times New Roman" w:cs="Times New Roman"/>
-        </w:rPr>
-      </w:pPr>
-    </w:p>
-    <w:p>
-      <w:pPr>
-        <w:spacing w:line="480" w:lineRule="auto"/>
-        <w:rPr>
-          <w:rFonts w:ascii="Times New Roman" w:hAnsi="Times New Roman" w:cs="Times New Roman"/>
-        </w:rPr>
-      </w:pPr>
+        <w:lastRenderedPageBreak/>
+        <w:drawing>
+          <wp:inline distT="0" distB="0" distL="0" distR="0" wp14:anchorId="0FCAC18C" wp14:editId="7B01A381">
+            <wp:extent cx="5943600" cy="3860165"/>
+            <wp:effectExtent l="0" t="0" r="0" b="635"/>
+            <wp:docPr id="8" name="Picture 8"/>
+            <wp:cNvGraphicFramePr>
+              <a:graphicFrameLocks xmlns:a="http://schemas.openxmlformats.org/drawingml/2006/main" noChangeAspect="1"/>
+            </wp:cNvGraphicFramePr>
+            <a:graphic xmlns:a="http://schemas.openxmlformats.org/drawingml/2006/main">
+              <a:graphicData uri="http://schemas.openxmlformats.org/drawingml/2006/picture">
+                <pic:pic xmlns:pic="http://schemas.openxmlformats.org/drawingml/2006/picture">
+                  <pic:nvPicPr>
+                    <pic:cNvPr id="1" name=""/>
+                    <pic:cNvPicPr/>
+                  </pic:nvPicPr>
+                  <pic:blipFill>
+                    <a:blip r:embed="rId9"/>
+                    <a:stretch>
+                      <a:fillRect/>
+                    </a:stretch>
+                  </pic:blipFill>
+                  <pic:spPr>
+                    <a:xfrm>
+                      <a:off x="0" y="0"/>
+                      <a:ext cx="5943600" cy="3860165"/>
+                    </a:xfrm>
+                    <a:prstGeom prst="rect">
+                      <a:avLst/>
+                    </a:prstGeom>
+                  </pic:spPr>
+                </pic:pic>
+              </a:graphicData>
+            </a:graphic>
+          </wp:inline>
+        </w:drawing>
+      </w:r>
     </w:p>
     <w:sectPr>
       <w:pgSz w:w="12240" w:h="15840"/>

</xml_diff>

<commit_message>
Video 6: JavaScript Parameter (Function as a parameter) completed
</commit_message>
<xml_diff>
--- a/Halasawade_1226584322_M2A2.docx
+++ b/Halasawade_1226584322_M2A2.docx
@@ -493,6 +493,77 @@
                   </pic:nvPicPr>
                   <pic:blipFill>
                     <a:blip r:embed="rId9"/>
+                    <a:stretch>
+                      <a:fillRect/>
+                    </a:stretch>
+                  </pic:blipFill>
+                  <pic:spPr>
+                    <a:xfrm>
+                      <a:off x="0" y="0"/>
+                      <a:ext cx="5943600" cy="3860165"/>
+                    </a:xfrm>
+                    <a:prstGeom prst="rect">
+                      <a:avLst/>
+                    </a:prstGeom>
+                  </pic:spPr>
+                </pic:pic>
+              </a:graphicData>
+            </a:graphic>
+          </wp:inline>
+        </w:drawing>
+      </w:r>
+    </w:p>
+    <w:p>
+      <w:pPr>
+        <w:spacing w:line="480" w:lineRule="auto"/>
+        <w:rPr>
+          <w:rFonts w:ascii="Times New Roman" w:hAnsi="Times New Roman" w:cs="Times New Roman"/>
+        </w:rPr>
+      </w:pPr>
+      <w:r>
+        <w:rPr>
+          <w:rFonts w:ascii="Times New Roman" w:hAnsi="Times New Roman" w:cs="Times New Roman"/>
+        </w:rPr>
+        <w:t>JavaScript Parameter (Function as a parameter)</w:t>
+      </w:r>
+    </w:p>
+    <w:p>
+      <w:pPr>
+        <w:spacing w:line="480" w:lineRule="auto"/>
+        <w:rPr>
+          <w:rFonts w:ascii="Times New Roman" w:hAnsi="Times New Roman" w:cs="Times New Roman"/>
+        </w:rPr>
+      </w:pPr>
+    </w:p>
+    <w:p>
+      <w:pPr>
+        <w:spacing w:line="480" w:lineRule="auto"/>
+        <w:rPr>
+          <w:rFonts w:ascii="Times New Roman" w:hAnsi="Times New Roman" w:cs="Times New Roman"/>
+        </w:rPr>
+      </w:pPr>
+      <w:r>
+        <w:rPr>
+          <w:rFonts w:ascii="Times New Roman" w:hAnsi="Times New Roman" w:cs="Times New Roman"/>
+        </w:rPr>
+        <w:lastRenderedPageBreak/>
+        <w:drawing>
+          <wp:inline distT="0" distB="0" distL="0" distR="0" wp14:anchorId="1AA5008A" wp14:editId="28301730">
+            <wp:extent cx="5943600" cy="3860165"/>
+            <wp:effectExtent l="0" t="0" r="0" b="635"/>
+            <wp:docPr id="9" name="Picture 9" descr="A screenshot of a computer&#10;&#10;Description automatically generated"/>
+            <wp:cNvGraphicFramePr>
+              <a:graphicFrameLocks xmlns:a="http://schemas.openxmlformats.org/drawingml/2006/main" noChangeAspect="1"/>
+            </wp:cNvGraphicFramePr>
+            <a:graphic xmlns:a="http://schemas.openxmlformats.org/drawingml/2006/main">
+              <a:graphicData uri="http://schemas.openxmlformats.org/drawingml/2006/picture">
+                <pic:pic xmlns:pic="http://schemas.openxmlformats.org/drawingml/2006/picture">
+                  <pic:nvPicPr>
+                    <pic:cNvPr id="9" name="Picture 9" descr="A screenshot of a computer&#10;&#10;Description automatically generated"/>
+                    <pic:cNvPicPr/>
+                  </pic:nvPicPr>
+                  <pic:blipFill>
+                    <a:blip r:embed="rId10"/>
                     <a:stretch>
                       <a:fillRect/>
                     </a:stretch>

</xml_diff>

<commit_message>
video 7: checked JavaScript Master Document Reference
</commit_message>
<xml_diff>
--- a/Halasawade_1226584322_M2A2.docx
+++ b/Halasawade_1226584322_M2A2.docx
@@ -564,6 +564,75 @@
                   </pic:nvPicPr>
                   <pic:blipFill>
                     <a:blip r:embed="rId10"/>
+                    <a:stretch>
+                      <a:fillRect/>
+                    </a:stretch>
+                  </pic:blipFill>
+                  <pic:spPr>
+                    <a:xfrm>
+                      <a:off x="0" y="0"/>
+                      <a:ext cx="5943600" cy="3860165"/>
+                    </a:xfrm>
+                    <a:prstGeom prst="rect">
+                      <a:avLst/>
+                    </a:prstGeom>
+                  </pic:spPr>
+                </pic:pic>
+              </a:graphicData>
+            </a:graphic>
+          </wp:inline>
+        </w:drawing>
+      </w:r>
+    </w:p>
+    <w:p>
+      <w:pPr>
+        <w:spacing w:line="480" w:lineRule="auto"/>
+        <w:rPr>
+          <w:rFonts w:ascii="Times New Roman" w:hAnsi="Times New Roman" w:cs="Times New Roman"/>
+        </w:rPr>
+      </w:pPr>
+      <w:r>
+        <w:rPr>
+          <w:rFonts w:ascii="Times New Roman" w:hAnsi="Times New Roman" w:cs="Times New Roman"/>
+        </w:rPr>
+        <w:t>JavaScript Master Document Reference (required) 7</w:t>
+      </w:r>
+      <w:r>
+        <w:rPr>
+          <w:rFonts w:ascii="Times New Roman" w:hAnsi="Times New Roman" w:cs="Times New Roman"/>
+        </w:rPr>
+        <w:t>:</w:t>
+      </w:r>
+    </w:p>
+    <w:p>
+      <w:pPr>
+        <w:spacing w:line="480" w:lineRule="auto"/>
+        <w:rPr>
+          <w:rFonts w:ascii="Times New Roman" w:hAnsi="Times New Roman" w:cs="Times New Roman"/>
+        </w:rPr>
+      </w:pPr>
+      <w:r>
+        <w:rPr>
+          <w:rFonts w:ascii="Times New Roman" w:hAnsi="Times New Roman" w:cs="Times New Roman"/>
+        </w:rPr>
+        <w:lastRenderedPageBreak/>
+        <w:drawing>
+          <wp:inline distT="0" distB="0" distL="0" distR="0" wp14:anchorId="0259DF25" wp14:editId="4FBDD861">
+            <wp:extent cx="5943600" cy="3860165"/>
+            <wp:effectExtent l="0" t="0" r="0" b="635"/>
+            <wp:docPr id="10" name="Picture 10" descr="A screenshot of a computer&#10;&#10;Description automatically generated"/>
+            <wp:cNvGraphicFramePr>
+              <a:graphicFrameLocks xmlns:a="http://schemas.openxmlformats.org/drawingml/2006/main" noChangeAspect="1"/>
+            </wp:cNvGraphicFramePr>
+            <a:graphic xmlns:a="http://schemas.openxmlformats.org/drawingml/2006/main">
+              <a:graphicData uri="http://schemas.openxmlformats.org/drawingml/2006/picture">
+                <pic:pic xmlns:pic="http://schemas.openxmlformats.org/drawingml/2006/picture">
+                  <pic:nvPicPr>
+                    <pic:cNvPr id="10" name="Picture 10" descr="A screenshot of a computer&#10;&#10;Description automatically generated"/>
+                    <pic:cNvPicPr/>
+                  </pic:nvPicPr>
+                  <pic:blipFill>
+                    <a:blip r:embed="rId11"/>
                     <a:stretch>
                       <a:fillRect/>
                     </a:stretch>

</xml_diff>